<commit_message>
Atualizcao de cores e texto
Mais detalhes
</commit_message>
<xml_diff>
--- a/DesenhosTecnicos/Entrevista.docx
+++ b/DesenhosTecnicos/Entrevista.docx
@@ -3,13 +3,32 @@
 <w:document xmlns:wpc="http://schemas.microsoft.com/office/word/2010/wordprocessingCanvas" xmlns:cx="http://schemas.microsoft.com/office/drawing/2014/chartex" xmlns:cx1="http://schemas.microsoft.com/office/drawing/2015/9/8/chartex" xmlns:cx2="http://schemas.microsoft.com/office/drawing/2015/10/21/chartex" xmlns:cx3="http://schemas.microsoft.com/office/drawing/2016/5/9/chartex" xmlns:cx4="http://schemas.microsoft.com/office/drawing/2016/5/10/chartex" xmlns:cx5="http://schemas.microsoft.com/office/drawing/2016/5/11/chartex" xmlns:cx6="http://schemas.microsoft.com/office/drawing/2016/5/12/chartex" xmlns:cx7="http://schemas.microsoft.com/office/drawing/2016/5/13/chartex" xmlns:cx8="http://schemas.microsoft.com/office/drawing/2016/5/14/chartex" xmlns:mc="http://schemas.openxmlformats.org/markup-compatibility/2006" xmlns:aink="http://schemas.microsoft.com/office/drawing/2016/ink" xmlns:am3d="http://schemas.microsoft.com/office/drawing/2017/model3d" xmlns:o="urn:schemas-microsoft-com:office:office" xmlns:r="http://schemas.openxmlformats.org/officeDocument/2006/relationships" xmlns:m="http://schemas.openxmlformats.org/officeDocument/2006/math" xmlns:v="urn:schemas-microsoft-com:vml" xmlns:wp14="http://schemas.microsoft.com/office/word/2010/wordprocessingDrawing" xmlns:wp="http://schemas.openxmlformats.org/drawingml/2006/wordprocessingDrawing" xmlns:w10="urn:schemas-microsoft-com:office:word" xmlns:w="http://schemas.openxmlformats.org/wordprocessingml/2006/main" xmlns:w14="http://schemas.microsoft.com/office/word/2010/wordml" xmlns:w15="http://schemas.microsoft.com/office/word/2012/wordml" xmlns:w16cid="http://schemas.microsoft.com/office/word/2016/wordml/cid" xmlns:w16se="http://schemas.microsoft.com/office/word/2015/wordml/symex" xmlns:wpg="http://schemas.microsoft.com/office/word/2010/wordprocessingGroup" xmlns:wpi="http://schemas.microsoft.com/office/word/2010/wordprocessingInk" xmlns:wne="http://schemas.microsoft.com/office/word/2006/wordml" xmlns:wps="http://schemas.microsoft.com/office/word/2010/wordprocessingShape" mc:Ignorable="w14 w15 w16se w16cid wp14">
   <w:body>
     <w:p>
+      <w:pPr>
+        <w:rPr>
+          <w:u w:val="single"/>
+        </w:rPr>
+      </w:pPr>
+      <w:proofErr w:type="spellStart"/>
       <w:r>
-        <w:rPr/>
-        <w:t>FÉRIAS</w:t>
+        <w:t>Check</w:t>
       </w:r>
+      <w:proofErr w:type="spellEnd"/>
+      <w:r>
+        <w:t xml:space="preserve"> </w:t>
+      </w:r>
+      <w:proofErr w:type="spellStart"/>
+      <w:r>
+        <w:t>list</w:t>
+      </w:r>
+      <w:proofErr w:type="spellEnd"/>
+      <w:r>
+        <w:t xml:space="preserve"> </w:t>
+      </w:r>
+      <w:bookmarkStart w:id="0" w:name="_GoBack"/>
+      <w:bookmarkEnd w:id="0"/>
     </w:p>
     <w:sectPr>
-      <w:pgSz w:w="11906" w:h="16838" w:orient="portrait"/>
+      <w:pgSz w:w="11906" w:h="16838"/>
       <w:pgMar w:top="1440" w:right="1080" w:bottom="1440" w:left="1080" w:header="708" w:footer="708" w:gutter="0"/>
       <w:cols w:space="708"/>
       <w:docGrid w:linePitch="360"/>
@@ -19,11 +38,11 @@
 </file>
 
 <file path=word/styles.xml><?xml version="1.0" encoding="utf-8"?>
-<w:styles xmlns:wp14="http://schemas.microsoft.com/office/word/2010/wordprocessingDrawing" xmlns:mc="http://schemas.openxmlformats.org/markup-compatibility/2006" xmlns:r="http://schemas.openxmlformats.org/officeDocument/2006/relationships" xmlns:w="http://schemas.openxmlformats.org/wordprocessingml/2006/main" xmlns:w14="http://schemas.microsoft.com/office/word/2010/wordml" xmlns:w15="http://schemas.microsoft.com/office/word/2012/wordml" xmlns:w16cid="http://schemas.microsoft.com/office/word/2016/wordml/cid" xmlns:w16se="http://schemas.microsoft.com/office/word/2015/wordml/symex" mc:Ignorable="w14 w15 w16se w16cid wp14">
+<w:styles xmlns:mc="http://schemas.openxmlformats.org/markup-compatibility/2006" xmlns:r="http://schemas.openxmlformats.org/officeDocument/2006/relationships" xmlns:w="http://schemas.openxmlformats.org/wordprocessingml/2006/main" xmlns:w14="http://schemas.microsoft.com/office/word/2010/wordml" xmlns:w15="http://schemas.microsoft.com/office/word/2012/wordml" xmlns:w16cid="http://schemas.microsoft.com/office/word/2016/wordml/cid" xmlns:w16se="http://schemas.microsoft.com/office/word/2015/wordml/symex" mc:Ignorable="w14 w15 w16se w16cid">
   <w:docDefaults>
     <w:rPrDefault>
       <w:rPr>
-        <w:rFonts w:asciiTheme="minorHAnsi" w:hAnsiTheme="minorHAnsi" w:eastAsiaTheme="minorHAnsi" w:cstheme="minorBidi"/>
+        <w:rFonts w:asciiTheme="minorHAnsi" w:eastAsiaTheme="minorHAnsi" w:hAnsiTheme="minorHAnsi" w:cstheme="minorBidi"/>
         <w:sz w:val="22"/>
         <w:szCs w:val="22"/>
         <w:lang w:val="pt-BR" w:eastAsia="en-US" w:bidi="ar-SA"/>
@@ -35,17 +54,17 @@
       </w:pPr>
     </w:pPrDefault>
   </w:docDefaults>
-  <w:latentStyles w:defLockedState="0" w:defUIPriority="99" w:defSemiHidden="0" w:defUnhideWhenUsed="0" w:defQFormat="0" w:count="375">
+  <w:latentStyles w:defLockedState="0" w:defUIPriority="99" w:defSemiHidden="0" w:defUnhideWhenUsed="0" w:defQFormat="0" w:count="376">
     <w:lsdException w:name="Normal" w:uiPriority="0" w:qFormat="1"/>
     <w:lsdException w:name="heading 1" w:uiPriority="9" w:qFormat="1"/>
-    <w:lsdException w:name="heading 2" w:uiPriority="9" w:semiHidden="1" w:unhideWhenUsed="1" w:qFormat="1"/>
-    <w:lsdException w:name="heading 3" w:uiPriority="9" w:semiHidden="1" w:unhideWhenUsed="1" w:qFormat="1"/>
-    <w:lsdException w:name="heading 4" w:uiPriority="9" w:semiHidden="1" w:unhideWhenUsed="1" w:qFormat="1"/>
-    <w:lsdException w:name="heading 5" w:uiPriority="9" w:semiHidden="1" w:unhideWhenUsed="1" w:qFormat="1"/>
-    <w:lsdException w:name="heading 6" w:uiPriority="9" w:semiHidden="1" w:unhideWhenUsed="1" w:qFormat="1"/>
-    <w:lsdException w:name="heading 7" w:uiPriority="9" w:semiHidden="1" w:unhideWhenUsed="1" w:qFormat="1"/>
-    <w:lsdException w:name="heading 8" w:uiPriority="9" w:semiHidden="1" w:unhideWhenUsed="1" w:qFormat="1"/>
-    <w:lsdException w:name="heading 9" w:uiPriority="9" w:semiHidden="1" w:unhideWhenUsed="1" w:qFormat="1"/>
+    <w:lsdException w:name="heading 2" w:semiHidden="1" w:uiPriority="9" w:unhideWhenUsed="1" w:qFormat="1"/>
+    <w:lsdException w:name="heading 3" w:semiHidden="1" w:uiPriority="9" w:unhideWhenUsed="1" w:qFormat="1"/>
+    <w:lsdException w:name="heading 4" w:semiHidden="1" w:uiPriority="9" w:unhideWhenUsed="1" w:qFormat="1"/>
+    <w:lsdException w:name="heading 5" w:semiHidden="1" w:uiPriority="9" w:unhideWhenUsed="1" w:qFormat="1"/>
+    <w:lsdException w:name="heading 6" w:semiHidden="1" w:uiPriority="9" w:unhideWhenUsed="1" w:qFormat="1"/>
+    <w:lsdException w:name="heading 7" w:semiHidden="1" w:uiPriority="9" w:unhideWhenUsed="1" w:qFormat="1"/>
+    <w:lsdException w:name="heading 8" w:semiHidden="1" w:uiPriority="9" w:unhideWhenUsed="1" w:qFormat="1"/>
+    <w:lsdException w:name="heading 9" w:semiHidden="1" w:uiPriority="9" w:unhideWhenUsed="1" w:qFormat="1"/>
     <w:lsdException w:name="index 1" w:semiHidden="1" w:unhideWhenUsed="1"/>
     <w:lsdException w:name="index 2" w:semiHidden="1" w:unhideWhenUsed="1"/>
     <w:lsdException w:name="index 3" w:semiHidden="1" w:unhideWhenUsed="1"/>
@@ -55,22 +74,22 @@
     <w:lsdException w:name="index 7" w:semiHidden="1" w:unhideWhenUsed="1"/>
     <w:lsdException w:name="index 8" w:semiHidden="1" w:unhideWhenUsed="1"/>
     <w:lsdException w:name="index 9" w:semiHidden="1" w:unhideWhenUsed="1"/>
-    <w:lsdException w:name="toc 1" w:uiPriority="39" w:semiHidden="1" w:unhideWhenUsed="1"/>
-    <w:lsdException w:name="toc 2" w:uiPriority="39" w:semiHidden="1" w:unhideWhenUsed="1"/>
-    <w:lsdException w:name="toc 3" w:uiPriority="39" w:semiHidden="1" w:unhideWhenUsed="1"/>
-    <w:lsdException w:name="toc 4" w:uiPriority="39" w:semiHidden="1" w:unhideWhenUsed="1"/>
-    <w:lsdException w:name="toc 5" w:uiPriority="39" w:semiHidden="1" w:unhideWhenUsed="1"/>
-    <w:lsdException w:name="toc 6" w:uiPriority="39" w:semiHidden="1" w:unhideWhenUsed="1"/>
-    <w:lsdException w:name="toc 7" w:uiPriority="39" w:semiHidden="1" w:unhideWhenUsed="1"/>
-    <w:lsdException w:name="toc 8" w:uiPriority="39" w:semiHidden="1" w:unhideWhenUsed="1"/>
-    <w:lsdException w:name="toc 9" w:uiPriority="39" w:semiHidden="1" w:unhideWhenUsed="1"/>
+    <w:lsdException w:name="toc 1" w:semiHidden="1" w:uiPriority="39" w:unhideWhenUsed="1"/>
+    <w:lsdException w:name="toc 2" w:semiHidden="1" w:uiPriority="39" w:unhideWhenUsed="1"/>
+    <w:lsdException w:name="toc 3" w:semiHidden="1" w:uiPriority="39" w:unhideWhenUsed="1"/>
+    <w:lsdException w:name="toc 4" w:semiHidden="1" w:uiPriority="39" w:unhideWhenUsed="1"/>
+    <w:lsdException w:name="toc 5" w:semiHidden="1" w:uiPriority="39" w:unhideWhenUsed="1"/>
+    <w:lsdException w:name="toc 6" w:semiHidden="1" w:uiPriority="39" w:unhideWhenUsed="1"/>
+    <w:lsdException w:name="toc 7" w:semiHidden="1" w:uiPriority="39" w:unhideWhenUsed="1"/>
+    <w:lsdException w:name="toc 8" w:semiHidden="1" w:uiPriority="39" w:unhideWhenUsed="1"/>
+    <w:lsdException w:name="toc 9" w:semiHidden="1" w:uiPriority="39" w:unhideWhenUsed="1"/>
     <w:lsdException w:name="Normal Indent" w:semiHidden="1" w:unhideWhenUsed="1"/>
     <w:lsdException w:name="footnote text" w:semiHidden="1" w:unhideWhenUsed="1"/>
     <w:lsdException w:name="annotation text" w:semiHidden="1" w:unhideWhenUsed="1"/>
     <w:lsdException w:name="header" w:semiHidden="1" w:unhideWhenUsed="1"/>
     <w:lsdException w:name="footer" w:semiHidden="1" w:unhideWhenUsed="1"/>
     <w:lsdException w:name="index heading" w:semiHidden="1" w:unhideWhenUsed="1"/>
-    <w:lsdException w:name="caption" w:uiPriority="35" w:semiHidden="1" w:unhideWhenUsed="1" w:qFormat="1"/>
+    <w:lsdException w:name="caption" w:semiHidden="1" w:uiPriority="35" w:unhideWhenUsed="1" w:qFormat="1"/>
     <w:lsdException w:name="table of figures" w:semiHidden="1" w:unhideWhenUsed="1"/>
     <w:lsdException w:name="envelope address" w:semiHidden="1" w:unhideWhenUsed="1"/>
     <w:lsdException w:name="envelope return" w:semiHidden="1" w:unhideWhenUsed="1"/>
@@ -101,7 +120,7 @@
     <w:lsdException w:name="Title" w:uiPriority="10" w:qFormat="1"/>
     <w:lsdException w:name="Closing" w:semiHidden="1" w:unhideWhenUsed="1"/>
     <w:lsdException w:name="Signature" w:semiHidden="1" w:unhideWhenUsed="1"/>
-    <w:lsdException w:name="Default Paragraph Font" w:uiPriority="1" w:semiHidden="1" w:unhideWhenUsed="1"/>
+    <w:lsdException w:name="Default Paragraph Font" w:semiHidden="1" w:uiPriority="1" w:unhideWhenUsed="1"/>
     <w:lsdException w:name="Body Text" w:semiHidden="1" w:unhideWhenUsed="1"/>
     <w:lsdException w:name="Body Text Indent" w:semiHidden="1" w:unhideWhenUsed="1"/>
     <w:lsdException w:name="List Continue" w:semiHidden="1" w:unhideWhenUsed="1"/>
@@ -141,7 +160,6 @@
     <w:lsdException w:name="HTML Sample" w:semiHidden="1" w:unhideWhenUsed="1"/>
     <w:lsdException w:name="HTML Typewriter" w:semiHidden="1" w:unhideWhenUsed="1"/>
     <w:lsdException w:name="HTML Variable" w:semiHidden="1" w:unhideWhenUsed="1"/>
-    <w:lsdException w:name="Normal Table" w:semiHidden="1" w:unhideWhenUsed="1"/>
     <w:lsdException w:name="annotation subject" w:semiHidden="1" w:unhideWhenUsed="1"/>
     <w:lsdException w:name="No List" w:semiHidden="1" w:unhideWhenUsed="1"/>
     <w:lsdException w:name="Outline List 1" w:semiHidden="1" w:unhideWhenUsed="1"/>
@@ -188,10 +206,8 @@
     <w:lsdException w:name="Table Subtle 2" w:semiHidden="1" w:unhideWhenUsed="1"/>
     <w:lsdException w:name="Table Web 1" w:semiHidden="1" w:unhideWhenUsed="1"/>
     <w:lsdException w:name="Table Web 2" w:semiHidden="1" w:unhideWhenUsed="1"/>
-    <w:lsdException w:name="Table Web 3" w:semiHidden="1" w:unhideWhenUsed="1"/>
     <w:lsdException w:name="Balloon Text" w:semiHidden="1" w:unhideWhenUsed="1"/>
     <w:lsdException w:name="Table Grid" w:uiPriority="39"/>
-    <w:lsdException w:name="Table Theme" w:semiHidden="1" w:unhideWhenUsed="1"/>
     <w:lsdException w:name="Placeholder Text" w:semiHidden="1"/>
     <w:lsdException w:name="No Spacing" w:uiPriority="1" w:qFormat="1"/>
     <w:lsdException w:name="Light Shading" w:uiPriority="60"/>
@@ -301,8 +317,8 @@
     <w:lsdException w:name="Subtle Reference" w:uiPriority="31" w:qFormat="1"/>
     <w:lsdException w:name="Intense Reference" w:uiPriority="32" w:qFormat="1"/>
     <w:lsdException w:name="Book Title" w:uiPriority="33" w:qFormat="1"/>
-    <w:lsdException w:name="Bibliography" w:uiPriority="37" w:semiHidden="1" w:unhideWhenUsed="1"/>
-    <w:lsdException w:name="TOC Heading" w:uiPriority="39" w:semiHidden="1" w:unhideWhenUsed="1" w:qFormat="1"/>
+    <w:lsdException w:name="Bibliography" w:semiHidden="1" w:uiPriority="37" w:unhideWhenUsed="1"/>
+    <w:lsdException w:name="TOC Heading" w:semiHidden="1" w:uiPriority="39" w:unhideWhenUsed="1" w:qFormat="1"/>
     <w:lsdException w:name="Plain Table 1" w:uiPriority="41"/>
     <w:lsdException w:name="Plain Table 2" w:uiPriority="42"/>
     <w:lsdException w:name="Plain Table 3" w:uiPriority="43"/>
@@ -411,18 +427,19 @@
     <w:lsdException w:name="Smart Hyperlink" w:semiHidden="1" w:unhideWhenUsed="1"/>
     <w:lsdException w:name="Hashtag" w:semiHidden="1" w:unhideWhenUsed="1"/>
     <w:lsdException w:name="Unresolved Mention" w:semiHidden="1" w:unhideWhenUsed="1"/>
+    <w:lsdException w:name="Smart Link" w:semiHidden="1" w:unhideWhenUsed="1"/>
   </w:latentStyles>
-  <w:style w:type="paragraph" w:styleId="Normal" w:default="1">
+  <w:style w:type="paragraph" w:default="1" w:styleId="Normal">
     <w:name w:val="Normal"/>
     <w:qFormat/>
   </w:style>
-  <w:style w:type="character" w:styleId="DefaultParagraphFont" w:default="1">
+  <w:style w:type="character" w:default="1" w:styleId="Fontepargpadro">
     <w:name w:val="Default Paragraph Font"/>
     <w:uiPriority w:val="1"/>
     <w:semiHidden/>
     <w:unhideWhenUsed/>
   </w:style>
-  <w:style w:type="table" w:styleId="TableNormal" w:default="1">
+  <w:style w:type="table" w:default="1" w:styleId="Tabelanormal">
     <w:name w:val="Normal Table"/>
     <w:uiPriority w:val="99"/>
     <w:semiHidden/>
@@ -437,7 +454,7 @@
       </w:tblCellMar>
     </w:tblPr>
   </w:style>
-  <w:style w:type="numbering" w:styleId="NoList" w:default="1">
+  <w:style w:type="numbering" w:default="1" w:styleId="Semlista">
     <w:name w:val="No List"/>
     <w:uiPriority w:val="99"/>
     <w:semiHidden/>
@@ -1062,15 +1079,6 @@
 </file>
 
 <file path=customXml/item2.xml><?xml version="1.0" encoding="utf-8"?>
-<?mso-contentType ?>
-<FormTemplates xmlns="http://schemas.microsoft.com/sharepoint/v3/contenttype/forms">
-  <Display>DocumentLibraryForm</Display>
-  <Edit>DocumentLibraryForm</Edit>
-  <New>DocumentLibraryForm</New>
-</FormTemplates>
-</file>
-
-<file path=customXml/item3.xml><?xml version="1.0" encoding="utf-8"?>
 <p:properties xmlns:p="http://schemas.microsoft.com/office/2006/metadata/properties" xmlns:xsi="http://www.w3.org/2001/XMLSchema-instance" xmlns:pc="http://schemas.microsoft.com/office/infopath/2007/PartnerControls">
   <documentManagement>
     <AppVersion xmlns="3c0f8e25-76c8-4ee5-b46d-40c158510b31" xsi:nil="true"/>
@@ -1121,14 +1129,47 @@
 </p:properties>
 </file>
 
+<file path=customXml/item3.xml><?xml version="1.0" encoding="utf-8"?>
+<?mso-contentType ?>
+<FormTemplates xmlns="http://schemas.microsoft.com/sharepoint/v3/contenttype/forms">
+  <Display>DocumentLibraryForm</Display>
+  <Edit>DocumentLibraryForm</Edit>
+  <New>DocumentLibraryForm</New>
+</FormTemplates>
+</file>
+
 <file path=customXml/itemProps1.xml><?xml version="1.0" encoding="utf-8"?>
-<ds:datastoreItem xmlns:ds="http://schemas.openxmlformats.org/officeDocument/2006/customXml" ds:itemID="{3AAF62D3-A269-4D02-84D1-7F3A7F30E3B5}"/>
+<ds:datastoreItem xmlns:ds="http://schemas.openxmlformats.org/officeDocument/2006/customXml" ds:itemID="{3AAF62D3-A269-4D02-84D1-7F3A7F30E3B5}">
+  <ds:schemaRefs>
+    <ds:schemaRef ds:uri="http://schemas.microsoft.com/office/2006/metadata/contentType"/>
+    <ds:schemaRef ds:uri="http://schemas.microsoft.com/office/2006/metadata/properties/metaAttributes"/>
+    <ds:schemaRef ds:uri="http://www.w3.org/2001/XMLSchema"/>
+    <ds:schemaRef ds:uri="http://schemas.microsoft.com/office/2006/metadata/properties"/>
+    <ds:schemaRef ds:uri="3c0f8e25-76c8-4ee5-b46d-40c158510b31"/>
+    <ds:schemaRef ds:uri="http://schemas.microsoft.com/office/2006/documentManagement/types"/>
+    <ds:schemaRef ds:uri="http://schemas.microsoft.com/office/infopath/2007/PartnerControls"/>
+    <ds:schemaRef ds:uri="http://schemas.openxmlformats.org/package/2006/metadata/core-properties"/>
+    <ds:schemaRef ds:uri="http://purl.org/dc/elements/1.1/"/>
+    <ds:schemaRef ds:uri="http://purl.org/dc/terms/"/>
+    <ds:schemaRef ds:uri="http://schemas.microsoft.com/internal/obd"/>
+  </ds:schemaRefs>
+</ds:datastoreItem>
 </file>
 
 <file path=customXml/itemProps2.xml><?xml version="1.0" encoding="utf-8"?>
-<ds:datastoreItem xmlns:ds="http://schemas.openxmlformats.org/officeDocument/2006/customXml" ds:itemID="{28D0F5AA-7994-4B8C-87EC-EF2CB6118B85}"/>
+<ds:datastoreItem xmlns:ds="http://schemas.openxmlformats.org/officeDocument/2006/customXml" ds:itemID="{D543BF84-805F-4B09-8253-E19C0758BC0B}">
+  <ds:schemaRefs>
+    <ds:schemaRef ds:uri="http://schemas.microsoft.com/office/2006/metadata/properties"/>
+    <ds:schemaRef ds:uri="http://schemas.microsoft.com/office/infopath/2007/PartnerControls"/>
+    <ds:schemaRef ds:uri="3c0f8e25-76c8-4ee5-b46d-40c158510b31"/>
+  </ds:schemaRefs>
+</ds:datastoreItem>
 </file>
 
 <file path=customXml/itemProps3.xml><?xml version="1.0" encoding="utf-8"?>
-<ds:datastoreItem xmlns:ds="http://schemas.openxmlformats.org/officeDocument/2006/customXml" ds:itemID="{D543BF84-805F-4B09-8253-E19C0758BC0B}"/>
+<ds:datastoreItem xmlns:ds="http://schemas.openxmlformats.org/officeDocument/2006/customXml" ds:itemID="{28D0F5AA-7994-4B8C-87EC-EF2CB6118B85}">
+  <ds:schemaRefs>
+    <ds:schemaRef ds:uri="http://schemas.microsoft.com/sharepoint/v3/contenttype/forms"/>
+  </ds:schemaRefs>
+</ds:datastoreItem>
 </file>
</xml_diff>